<commit_message>
Updated the submission doc and presentation
</commit_message>
<xml_diff>
--- a/presentation/project-submission.docx
+++ b/presentation/project-submission.docx
@@ -139,20 +139,16 @@
         <w:rPr>
           <w:rFonts w:ascii="Times New Roman" w:hAnsi="Times New Roman" w:cs="Times New Roman"/>
         </w:rPr>
-        <w:t>Petar Petrov</w:t>
-      </w:r>
-      <w:r>
-        <w:rPr>
-          <w:rFonts w:ascii="Times New Roman" w:hAnsi="Times New Roman" w:cs="Times New Roman"/>
-        </w:rPr>
-        <w:t xml:space="preserve">, </w:t>
-      </w:r>
-      <w:r>
-        <w:rPr>
-          <w:rFonts w:ascii="Times New Roman" w:hAnsi="Times New Roman" w:cs="Times New Roman"/>
-        </w:rPr>
-        <w:t>2202331</w:t>
-      </w:r>
+        <w:t>Aleksejs Panfilovs</w:t>
+      </w:r>
+      <w:r>
+        <w:rPr>
+          <w:rFonts w:ascii="Times New Roman" w:hAnsi="Times New Roman" w:cs="Times New Roman"/>
+        </w:rPr>
+        <w:t>, 2205693</w:t>
+      </w:r>
+      <w:bookmarkStart w:id="0" w:name="_GoBack"/>
+      <w:bookmarkEnd w:id="0"/>
     </w:p>
     <w:p>
       <w:pPr>
@@ -169,13 +165,19 @@
         <w:rPr>
           <w:rFonts w:ascii="Times New Roman" w:hAnsi="Times New Roman" w:cs="Times New Roman"/>
         </w:rPr>
-        <w:t>Viktor Taskov</w:t>
-      </w:r>
-      <w:r>
-        <w:rPr>
-          <w:rFonts w:ascii="Times New Roman" w:hAnsi="Times New Roman" w:cs="Times New Roman"/>
-        </w:rPr>
-        <w:t>, 2209951</w:t>
+        <w:t>Petar Petrov</w:t>
+      </w:r>
+      <w:r>
+        <w:rPr>
+          <w:rFonts w:ascii="Times New Roman" w:hAnsi="Times New Roman" w:cs="Times New Roman"/>
+        </w:rPr>
+        <w:t xml:space="preserve">, </w:t>
+      </w:r>
+      <w:r>
+        <w:rPr>
+          <w:rFonts w:ascii="Times New Roman" w:hAnsi="Times New Roman" w:cs="Times New Roman"/>
+        </w:rPr>
+        <w:t>2202331</w:t>
       </w:r>
     </w:p>
     <w:p>
@@ -193,13 +195,13 @@
         <w:rPr>
           <w:rFonts w:ascii="Times New Roman" w:hAnsi="Times New Roman" w:cs="Times New Roman"/>
         </w:rPr>
-        <w:t>Aleksejs Panfilovs</w:t>
-      </w:r>
-      <w:r>
-        <w:rPr>
-          <w:rFonts w:ascii="Times New Roman" w:hAnsi="Times New Roman" w:cs="Times New Roman"/>
-        </w:rPr>
-        <w:t>, 2205693</w:t>
+        <w:t>Viktor Taskov</w:t>
+      </w:r>
+      <w:r>
+        <w:rPr>
+          <w:rFonts w:ascii="Times New Roman" w:hAnsi="Times New Roman" w:cs="Times New Roman"/>
+        </w:rPr>
+        <w:t>, 2209951</w:t>
       </w:r>
     </w:p>
     <w:p>
@@ -221,7 +223,7 @@
         </w:rPr>
         <w:t xml:space="preserve">Github repository: </w:t>
       </w:r>
-      <w:hyperlink r:id="rId6" w:history="1">
+      <w:hyperlink r:id="rId7" w:history="1">
         <w:r>
           <w:rPr>
             <w:rStyle w:val="Hyperlink"/>
@@ -250,7 +252,7 @@
         </w:rPr>
         <w:t xml:space="preserve">PythonAnywhere: </w:t>
       </w:r>
-      <w:hyperlink r:id="rId7" w:history="1">
+      <w:hyperlink r:id="rId8" w:history="1">
         <w:r>
           <w:rPr>
             <w:rStyle w:val="Hyperlink"/>
@@ -266,8 +268,6 @@
           <w:rFonts w:ascii="Times New Roman" w:hAnsi="Times New Roman" w:cs="Times New Roman"/>
         </w:rPr>
       </w:pPr>
-      <w:bookmarkStart w:id="0" w:name="_GoBack"/>
-      <w:bookmarkEnd w:id="0"/>
     </w:p>
     <w:p>
       <w:pPr>
@@ -281,33 +281,6 @@
         </w:rPr>
         <w:t>External sources used:</w:t>
       </w:r>
-    </w:p>
-    <w:p>
-      <w:pPr>
-        <w:pStyle w:val="ListParagraph"/>
-        <w:numPr>
-          <w:ilvl w:val="0"/>
-          <w:numId w:val="2"/>
-        </w:numPr>
-        <w:rPr>
-          <w:rFonts w:ascii="Times New Roman" w:hAnsi="Times New Roman" w:cs="Times New Roman"/>
-        </w:rPr>
-      </w:pPr>
-      <w:r>
-        <w:rPr>
-          <w:rFonts w:ascii="Times New Roman" w:hAnsi="Times New Roman" w:cs="Times New Roman"/>
-        </w:rPr>
-        <w:t xml:space="preserve">Javascript Cookie: </w:t>
-      </w:r>
-      <w:hyperlink r:id="rId8" w:history="1">
-        <w:r>
-          <w:rPr>
-            <w:rStyle w:val="Hyperlink"/>
-            <w:rFonts w:ascii="Times New Roman" w:hAnsi="Times New Roman" w:cs="Times New Roman"/>
-          </w:rPr>
-          <w:t>https://github.com/js-cookie/js-cookie</w:t>
-        </w:r>
-      </w:hyperlink>
     </w:p>
     <w:p>
       <w:pPr>
@@ -1317,8 +1290,20 @@
   <a:extraClrSchemeLst/>
   <a:extLst>
     <a:ext uri="{05A4C25C-085E-4340-85A3-A5531E510DB2}">
-      <thm15:themeFamily xmlns:thm15="http://schemas.microsoft.com/office/thememl/2012/main" xmlns="" name="Office Theme" id="{62F939B6-93AF-4DB8-9C6B-D6C7DFDC589F}" vid="{4A3C46E8-61CC-4603-A589-7422A47A8E4A}"/>
+      <thm15:themeFamily xmlns="" xmlns:thm15="http://schemas.microsoft.com/office/thememl/2012/main" name="Office Theme" id="{62F939B6-93AF-4DB8-9C6B-D6C7DFDC589F}" vid="{4A3C46E8-61CC-4603-A589-7422A47A8E4A}"/>
     </a:ext>
   </a:extLst>
 </a:theme>
+</file>
+
+<file path=customXml/item1.xml><?xml version="1.0" encoding="utf-8"?>
+<b:Sources xmlns:b="http://schemas.openxmlformats.org/officeDocument/2006/bibliography" xmlns="http://schemas.openxmlformats.org/officeDocument/2006/bibliography" SelectedStyle="\APA.XSL" StyleName="APA"/>
+</file>
+
+<file path=customXml/itemProps1.xml><?xml version="1.0" encoding="utf-8"?>
+<ds:datastoreItem xmlns:ds="http://schemas.openxmlformats.org/officeDocument/2006/customXml" ds:itemID="{4B1492D2-E47A-454D-8358-341772F05ED8}">
+  <ds:schemaRefs>
+    <ds:schemaRef ds:uri="http://schemas.openxmlformats.org/officeDocument/2006/bibliography"/>
+  </ds:schemaRefs>
+</ds:datastoreItem>
 </file>
</xml_diff>